<commit_message>
Established and tested base system
System now being used in all garage ware applications.
</commit_message>
<xml_diff>
--- a/Docs/UsoUIElements.docx
+++ b/Docs/UsoUIElements.docx
@@ -103,14 +103,7 @@
           <w:b/>
           <w:bCs/>
         </w:rPr>
-        <w:t>Element</w:t>
-      </w:r>
-      <w:r>
-        <w:rPr>
-          <w:b/>
-          <w:bCs/>
-        </w:rPr>
-        <w:t>Class</w:t>
+        <w:t>ElementClass</w:t>
       </w:r>
       <w:proofErr w:type="spellEnd"/>
       <w:r>
@@ -187,17 +180,12 @@
       </w:r>
       <w:proofErr w:type="spellEnd"/>
       <w:r>
-        <w:t>-</w:t>
-      </w:r>
-      <w:proofErr w:type="spellStart"/>
-      <w:r>
-        <w:t>field-validation</w:t>
+        <w:t>-field-validation</w:t>
       </w:r>
       <w:proofErr w:type="gramStart"/>
       <w:r>
         <w:t>";</w:t>
       </w:r>
-      <w:proofErr w:type="spellEnd"/>
       <w:proofErr w:type="gramEnd"/>
     </w:p>
     <w:p>
@@ -617,7 +605,307 @@
         <w:t>Default</w:t>
       </w:r>
     </w:p>
-    <w:p/>
+    <w:p>
+      <w:r>
+        <w:br w:type="page"/>
+      </w:r>
+    </w:p>
+    <w:p>
+      <w:r>
+        <w:lastRenderedPageBreak/>
+        <w:t>Uso Element Display Hierarchy</w:t>
+      </w:r>
+    </w:p>
+    <w:p>
+      <w:pPr>
+        <w:rPr>
+          <w:rFonts w:ascii="Aptos" w:hAnsi="Aptos"/>
+          <w:color w:val="000000"/>
+        </w:rPr>
+      </w:pPr>
+      <w:proofErr w:type="spellStart"/>
+      <w:r>
+        <w:rPr>
+          <w:rFonts w:ascii="Aptos" w:hAnsi="Aptos"/>
+          <w:color w:val="000000"/>
+        </w:rPr>
+        <w:t>UsoUIElements</w:t>
+      </w:r>
+      <w:proofErr w:type="spellEnd"/>
+      <w:r>
+        <w:rPr>
+          <w:rFonts w:ascii="Aptos" w:hAnsi="Aptos"/>
+          <w:color w:val="000000"/>
+        </w:rPr>
+        <w:t xml:space="preserve"> employs a loose hierarchy to streamline data-driven UI creation</w:t>
+      </w:r>
+      <w:r>
+        <w:rPr>
+          <w:rFonts w:ascii="Aptos" w:hAnsi="Aptos"/>
+          <w:color w:val="000000"/>
+        </w:rPr>
+        <w:t xml:space="preserve"> that follows this basic structure:</w:t>
+      </w:r>
+    </w:p>
+    <w:p>
+      <w:pPr>
+        <w:pStyle w:val="ListParagraph"/>
+        <w:numPr>
+          <w:ilvl w:val="0"/>
+          <w:numId w:val="4"/>
+        </w:numPr>
+      </w:pPr>
+      <w:proofErr w:type="spellStart"/>
+      <w:r>
+        <w:t>UsoVisualElement</w:t>
+      </w:r>
+      <w:proofErr w:type="spellEnd"/>
+      <w:r>
+        <w:br/>
+        <w:t xml:space="preserve">Replace the base </w:t>
+      </w:r>
+      <w:proofErr w:type="spellStart"/>
+      <w:r>
+        <w:t>VisualElement</w:t>
+      </w:r>
+      <w:proofErr w:type="spellEnd"/>
+      <w:r>
+        <w:t xml:space="preserve"> in any fashion</w:t>
+      </w:r>
+    </w:p>
+    <w:p>
+      <w:pPr>
+        <w:pStyle w:val="ListParagraph"/>
+        <w:numPr>
+          <w:ilvl w:val="0"/>
+          <w:numId w:val="4"/>
+        </w:numPr>
+      </w:pPr>
+      <w:proofErr w:type="spellStart"/>
+      <w:r>
+        <w:t>UsoUiDisplaySection</w:t>
+      </w:r>
+      <w:proofErr w:type="spellEnd"/>
+      <w:r>
+        <w:br/>
+        <w:t>Has Added data binding built into the constructor to make a standard starting point for data paths to operate from, use this as the main container for a data section</w:t>
+      </w:r>
+    </w:p>
+    <w:p>
+      <w:pPr>
+        <w:pStyle w:val="ListParagraph"/>
+        <w:numPr>
+          <w:ilvl w:val="1"/>
+          <w:numId w:val="4"/>
+        </w:numPr>
+      </w:pPr>
+      <w:proofErr w:type="gramStart"/>
+      <w:r>
+        <w:t>Uso[</w:t>
+      </w:r>
+      <w:proofErr w:type="spellStart"/>
+      <w:proofErr w:type="gramEnd"/>
+      <w:r>
+        <w:t>ElementName</w:t>
+      </w:r>
+      <w:proofErr w:type="spellEnd"/>
+      <w:r>
+        <w:t>]</w:t>
+      </w:r>
+      <w:r>
+        <w:br/>
+        <w:t xml:space="preserve">All </w:t>
+      </w:r>
+      <w:proofErr w:type="spellStart"/>
+      <w:r>
+        <w:t>UsoElements</w:t>
+      </w:r>
+      <w:proofErr w:type="spellEnd"/>
+      <w:r>
+        <w:t xml:space="preserve"> can be placed into a </w:t>
+      </w:r>
+      <w:proofErr w:type="spellStart"/>
+      <w:r>
+        <w:t>UiDisplaySecition</w:t>
+      </w:r>
+      <w:proofErr w:type="spellEnd"/>
+      <w:r>
+        <w:t xml:space="preserve"> and have additional binding in the constructors that use the first </w:t>
+      </w:r>
+      <w:proofErr w:type="spellStart"/>
+      <w:r>
+        <w:t>datasource</w:t>
+      </w:r>
+      <w:proofErr w:type="spellEnd"/>
+      <w:r>
+        <w:t xml:space="preserve"> set higher in the hierarchy (i.e. the </w:t>
+      </w:r>
+      <w:proofErr w:type="spellStart"/>
+      <w:r>
+        <w:t>UsoUiDisplaySection</w:t>
+      </w:r>
+      <w:proofErr w:type="spellEnd"/>
+      <w:r>
+        <w:t>) and then binds from that location in the data hierarchy.</w:t>
+      </w:r>
+      <w:r>
+        <w:br/>
+        <w:t xml:space="preserve">For Example: </w:t>
+      </w:r>
+      <w:proofErr w:type="spellStart"/>
+      <w:r>
+        <w:t>datasource</w:t>
+      </w:r>
+      <w:proofErr w:type="spellEnd"/>
+      <w:r>
+        <w:t xml:space="preserve">: Character has a Health value that you want to bind to. The </w:t>
+      </w:r>
+      <w:proofErr w:type="spellStart"/>
+      <w:r>
+        <w:t>UsoUiDisplay</w:t>
+      </w:r>
+      <w:proofErr w:type="spellEnd"/>
+      <w:r>
+        <w:t xml:space="preserve"> section gets assigned the Character object and the field get its “value” parameter bound to the “Health” path</w:t>
+      </w:r>
+      <w:r>
+        <w:br/>
+      </w:r>
+      <w:r>
+        <w:br/>
+      </w:r>
+      <w:proofErr w:type="spellStart"/>
+      <w:r>
+        <w:t>UsoUiDisplaySection</w:t>
+      </w:r>
+      <w:proofErr w:type="spellEnd"/>
+      <w:r>
+        <w:t>([</w:t>
+      </w:r>
+      <w:proofErr w:type="spellStart"/>
+      <w:r>
+        <w:t>areaName</w:t>
+      </w:r>
+      <w:proofErr w:type="spellEnd"/>
+      <w:r>
+        <w:t>], [</w:t>
+      </w:r>
+      <w:proofErr w:type="spellStart"/>
+      <w:r>
+        <w:t>datasourceObject</w:t>
+      </w:r>
+      <w:proofErr w:type="spellEnd"/>
+      <w:r>
+        <w:t>])</w:t>
+      </w:r>
+      <w:r>
+        <w:br/>
+      </w:r>
+      <w:proofErr w:type="spellStart"/>
+      <w:r>
+        <w:t>UsoTextField</w:t>
+      </w:r>
+      <w:proofErr w:type="spellEnd"/>
+      <w:r>
+        <w:t>([fieldname], [</w:t>
+      </w:r>
+      <w:proofErr w:type="spellStart"/>
+      <w:r>
+        <w:t>displaytext</w:t>
+      </w:r>
+      <w:proofErr w:type="spellEnd"/>
+      <w:r>
+        <w:t>], [</w:t>
+      </w:r>
+      <w:proofErr w:type="spellStart"/>
+      <w:r>
+        <w:t>bindingpath</w:t>
+      </w:r>
+      <w:proofErr w:type="spellEnd"/>
+      <w:r>
+        <w:t>], [</w:t>
+      </w:r>
+      <w:proofErr w:type="spellStart"/>
+      <w:r>
+        <w:t>bindingmode</w:t>
+      </w:r>
+      <w:proofErr w:type="spellEnd"/>
+      <w:r>
+        <w:t>])</w:t>
+      </w:r>
+      <w:r>
+        <w:br/>
+        <w:t>or</w:t>
+      </w:r>
+      <w:r>
+        <w:br/>
+      </w:r>
+      <w:proofErr w:type="spellStart"/>
+      <w:r>
+        <w:t>UsoUiDisplaySection</w:t>
+      </w:r>
+      <w:proofErr w:type="spellEnd"/>
+      <w:r>
+        <w:t>(“</w:t>
+      </w:r>
+      <w:proofErr w:type="spellStart"/>
+      <w:r>
+        <w:t>healthArea</w:t>
+      </w:r>
+      <w:proofErr w:type="spellEnd"/>
+      <w:r>
+        <w:t>”</w:t>
+      </w:r>
+      <w:r>
+        <w:t xml:space="preserve">, </w:t>
+      </w:r>
+      <w:proofErr w:type="spellStart"/>
+      <w:r>
+        <w:t>CharacterScriptableObject</w:t>
+      </w:r>
+      <w:proofErr w:type="spellEnd"/>
+      <w:r>
+        <w:t>)</w:t>
+      </w:r>
+      <w:r>
+        <w:br/>
+      </w:r>
+      <w:proofErr w:type="spellStart"/>
+      <w:r>
+        <w:t>UsoTextField</w:t>
+      </w:r>
+      <w:proofErr w:type="spellEnd"/>
+      <w:r>
+        <w:t>(</w:t>
+      </w:r>
+      <w:r>
+        <w:t>“health”, ”Character Health”</w:t>
+      </w:r>
+      <w:r>
+        <w:t xml:space="preserve">, </w:t>
+      </w:r>
+      <w:r>
+        <w:t>“Health”</w:t>
+      </w:r>
+      <w:r>
+        <w:t>,</w:t>
+      </w:r>
+      <w:r>
+        <w:t xml:space="preserve"> </w:t>
+      </w:r>
+      <w:proofErr w:type="spellStart"/>
+      <w:r>
+        <w:t>BindingMode.ToTarget</w:t>
+      </w:r>
+      <w:proofErr w:type="spellEnd"/>
+      <w:r>
+        <w:t>)</w:t>
+      </w:r>
+      <w:r>
+        <w:br/>
+        <w:t>would bind the field in read only mode</w:t>
+      </w:r>
+    </w:p>
     <w:sectPr>
       <w:pgSz w:w="12240" w:h="15840"/>
       <w:pgMar w:top="1440" w:right="1440" w:bottom="1440" w:left="1440" w:header="720" w:footer="720" w:gutter="0"/>
@@ -631,6 +919,119 @@
 <file path=word/numbering.xml><?xml version="1.0" encoding="utf-8"?>
 <w:numbering xmlns:wpc="http://schemas.microsoft.com/office/word/2010/wordprocessingCanvas" xmlns:cx="http://schemas.microsoft.com/office/drawing/2014/chartex" xmlns:cx1="http://schemas.microsoft.com/office/drawing/2015/9/8/chartex" xmlns:cx2="http://schemas.microsoft.com/office/drawing/2015/10/21/chartex" xmlns:cx3="http://schemas.microsoft.com/office/drawing/2016/5/9/chartex" xmlns:cx4="http://schemas.microsoft.com/office/drawing/2016/5/10/chartex" xmlns:cx5="http://schemas.microsoft.com/office/drawing/2016/5/11/chartex" xmlns:cx6="http://schemas.microsoft.com/office/drawing/2016/5/12/chartex" xmlns:cx7="http://schemas.microsoft.com/office/drawing/2016/5/13/chartex" xmlns:cx8="http://schemas.microsoft.com/office/drawing/2016/5/14/chartex" xmlns:mc="http://schemas.openxmlformats.org/markup-compatibility/2006" xmlns:aink="http://schemas.microsoft.com/office/drawing/2016/ink" xmlns:am3d="http://schemas.microsoft.com/office/drawing/2017/model3d" xmlns:o="urn:schemas-microsoft-com:office:office" xmlns:oel="http://schemas.microsoft.com/office/2019/extlst" xmlns:r="http://schemas.openxmlformats.org/officeDocument/2006/relationships" xmlns:m="http://schemas.openxmlformats.org/officeDocument/2006/math" xmlns:v="urn:schemas-microsoft-com:vml" xmlns:wp14="http://schemas.microsoft.com/office/word/2010/wordprocessingDrawing" xmlns:wp="http://schemas.openxmlformats.org/drawingml/2006/wordprocessingDrawing" xmlns:w10="urn:schemas-microsoft-com:office:word" xmlns:w="http://schemas.openxmlformats.org/wordprocessingml/2006/main" xmlns:w14="http://schemas.microsoft.com/office/word/2010/wordml" xmlns:w15="http://schemas.microsoft.com/office/word/2012/wordml" xmlns:w16cex="http://schemas.microsoft.com/office/word/2018/wordml/cex" xmlns:w16cid="http://schemas.microsoft.com/office/word/2016/wordml/cid" xmlns:w16="http://schemas.microsoft.com/office/word/2018/wordml" xmlns:w16du="http://schemas.microsoft.com/office/word/2023/wordml/word16du" xmlns:w16sdtdh="http://schemas.microsoft.com/office/word/2020/wordml/sdtdatahash" xmlns:w16sdtfl="http://schemas.microsoft.com/office/word/2024/wordml/sdtformatlock" xmlns:w16se="http://schemas.microsoft.com/office/word/2015/wordml/symex" xmlns:wpg="http://schemas.microsoft.com/office/word/2010/wordprocessingGroup" xmlns:wpi="http://schemas.microsoft.com/office/word/2010/wordprocessingInk" xmlns:wne="http://schemas.microsoft.com/office/word/2006/wordml" xmlns:wps="http://schemas.microsoft.com/office/word/2010/wordprocessingShape" mc:Ignorable="w14 w15 w16se w16cid w16 w16cex w16sdtdh w16sdtfl w16du wp14">
   <w:abstractNum w:abstractNumId="0" w15:restartNumberingAfterBreak="0">
+    <w:nsid w:val="1A51597B"/>
+    <w:multiLevelType w:val="hybridMultilevel"/>
+    <w:tmpl w:val="2056FBC4"/>
+    <w:lvl w:ilvl="0" w:tplc="04090001">
+      <w:start w:val="1"/>
+      <w:numFmt w:val="bullet"/>
+      <w:lvlText w:val=""/>
+      <w:lvlJc w:val="left"/>
+      <w:pPr>
+        <w:ind w:left="720" w:hanging="360"/>
+      </w:pPr>
+      <w:rPr>
+        <w:rFonts w:ascii="Symbol" w:hAnsi="Symbol" w:hint="default"/>
+      </w:rPr>
+    </w:lvl>
+    <w:lvl w:ilvl="1" w:tplc="04090003" w:tentative="1">
+      <w:start w:val="1"/>
+      <w:numFmt w:val="bullet"/>
+      <w:lvlText w:val="o"/>
+      <w:lvlJc w:val="left"/>
+      <w:pPr>
+        <w:ind w:left="1440" w:hanging="360"/>
+      </w:pPr>
+      <w:rPr>
+        <w:rFonts w:ascii="Courier New" w:hAnsi="Courier New" w:cs="Courier New" w:hint="default"/>
+      </w:rPr>
+    </w:lvl>
+    <w:lvl w:ilvl="2" w:tplc="04090005" w:tentative="1">
+      <w:start w:val="1"/>
+      <w:numFmt w:val="bullet"/>
+      <w:lvlText w:val=""/>
+      <w:lvlJc w:val="left"/>
+      <w:pPr>
+        <w:ind w:left="2160" w:hanging="360"/>
+      </w:pPr>
+      <w:rPr>
+        <w:rFonts w:ascii="Wingdings" w:hAnsi="Wingdings" w:hint="default"/>
+      </w:rPr>
+    </w:lvl>
+    <w:lvl w:ilvl="3" w:tplc="04090001" w:tentative="1">
+      <w:start w:val="1"/>
+      <w:numFmt w:val="bullet"/>
+      <w:lvlText w:val=""/>
+      <w:lvlJc w:val="left"/>
+      <w:pPr>
+        <w:ind w:left="2880" w:hanging="360"/>
+      </w:pPr>
+      <w:rPr>
+        <w:rFonts w:ascii="Symbol" w:hAnsi="Symbol" w:hint="default"/>
+      </w:rPr>
+    </w:lvl>
+    <w:lvl w:ilvl="4" w:tplc="04090003" w:tentative="1">
+      <w:start w:val="1"/>
+      <w:numFmt w:val="bullet"/>
+      <w:lvlText w:val="o"/>
+      <w:lvlJc w:val="left"/>
+      <w:pPr>
+        <w:ind w:left="3600" w:hanging="360"/>
+      </w:pPr>
+      <w:rPr>
+        <w:rFonts w:ascii="Courier New" w:hAnsi="Courier New" w:cs="Courier New" w:hint="default"/>
+      </w:rPr>
+    </w:lvl>
+    <w:lvl w:ilvl="5" w:tplc="04090005" w:tentative="1">
+      <w:start w:val="1"/>
+      <w:numFmt w:val="bullet"/>
+      <w:lvlText w:val=""/>
+      <w:lvlJc w:val="left"/>
+      <w:pPr>
+        <w:ind w:left="4320" w:hanging="360"/>
+      </w:pPr>
+      <w:rPr>
+        <w:rFonts w:ascii="Wingdings" w:hAnsi="Wingdings" w:hint="default"/>
+      </w:rPr>
+    </w:lvl>
+    <w:lvl w:ilvl="6" w:tplc="04090001" w:tentative="1">
+      <w:start w:val="1"/>
+      <w:numFmt w:val="bullet"/>
+      <w:lvlText w:val=""/>
+      <w:lvlJc w:val="left"/>
+      <w:pPr>
+        <w:ind w:left="5040" w:hanging="360"/>
+      </w:pPr>
+      <w:rPr>
+        <w:rFonts w:ascii="Symbol" w:hAnsi="Symbol" w:hint="default"/>
+      </w:rPr>
+    </w:lvl>
+    <w:lvl w:ilvl="7" w:tplc="04090003" w:tentative="1">
+      <w:start w:val="1"/>
+      <w:numFmt w:val="bullet"/>
+      <w:lvlText w:val="o"/>
+      <w:lvlJc w:val="left"/>
+      <w:pPr>
+        <w:ind w:left="5760" w:hanging="360"/>
+      </w:pPr>
+      <w:rPr>
+        <w:rFonts w:ascii="Courier New" w:hAnsi="Courier New" w:cs="Courier New" w:hint="default"/>
+      </w:rPr>
+    </w:lvl>
+    <w:lvl w:ilvl="8" w:tplc="04090005" w:tentative="1">
+      <w:start w:val="1"/>
+      <w:numFmt w:val="bullet"/>
+      <w:lvlText w:val=""/>
+      <w:lvlJc w:val="left"/>
+      <w:pPr>
+        <w:ind w:left="6480" w:hanging="360"/>
+      </w:pPr>
+      <w:rPr>
+        <w:rFonts w:ascii="Wingdings" w:hAnsi="Wingdings" w:hint="default"/>
+      </w:rPr>
+    </w:lvl>
+  </w:abstractNum>
+  <w:abstractNum w:abstractNumId="1" w15:restartNumberingAfterBreak="0">
     <w:nsid w:val="2AA95468"/>
     <w:multiLevelType w:val="hybridMultilevel"/>
     <w:tmpl w:val="D8EC8FF2"/>
@@ -743,7 +1144,120 @@
       </w:rPr>
     </w:lvl>
   </w:abstractNum>
-  <w:abstractNum w:abstractNumId="1" w15:restartNumberingAfterBreak="0">
+  <w:abstractNum w:abstractNumId="2" w15:restartNumberingAfterBreak="0">
+    <w:nsid w:val="70AD6C62"/>
+    <w:multiLevelType w:val="hybridMultilevel"/>
+    <w:tmpl w:val="9684E00A"/>
+    <w:lvl w:ilvl="0" w:tplc="04090001">
+      <w:start w:val="1"/>
+      <w:numFmt w:val="bullet"/>
+      <w:lvlText w:val=""/>
+      <w:lvlJc w:val="left"/>
+      <w:pPr>
+        <w:ind w:left="720" w:hanging="360"/>
+      </w:pPr>
+      <w:rPr>
+        <w:rFonts w:ascii="Symbol" w:hAnsi="Symbol" w:hint="default"/>
+      </w:rPr>
+    </w:lvl>
+    <w:lvl w:ilvl="1" w:tplc="04090003">
+      <w:start w:val="1"/>
+      <w:numFmt w:val="bullet"/>
+      <w:lvlText w:val="o"/>
+      <w:lvlJc w:val="left"/>
+      <w:pPr>
+        <w:ind w:left="1440" w:hanging="360"/>
+      </w:pPr>
+      <w:rPr>
+        <w:rFonts w:ascii="Courier New" w:hAnsi="Courier New" w:cs="Courier New" w:hint="default"/>
+      </w:rPr>
+    </w:lvl>
+    <w:lvl w:ilvl="2" w:tplc="04090005" w:tentative="1">
+      <w:start w:val="1"/>
+      <w:numFmt w:val="bullet"/>
+      <w:lvlText w:val=""/>
+      <w:lvlJc w:val="left"/>
+      <w:pPr>
+        <w:ind w:left="2160" w:hanging="360"/>
+      </w:pPr>
+      <w:rPr>
+        <w:rFonts w:ascii="Wingdings" w:hAnsi="Wingdings" w:hint="default"/>
+      </w:rPr>
+    </w:lvl>
+    <w:lvl w:ilvl="3" w:tplc="04090001" w:tentative="1">
+      <w:start w:val="1"/>
+      <w:numFmt w:val="bullet"/>
+      <w:lvlText w:val=""/>
+      <w:lvlJc w:val="left"/>
+      <w:pPr>
+        <w:ind w:left="2880" w:hanging="360"/>
+      </w:pPr>
+      <w:rPr>
+        <w:rFonts w:ascii="Symbol" w:hAnsi="Symbol" w:hint="default"/>
+      </w:rPr>
+    </w:lvl>
+    <w:lvl w:ilvl="4" w:tplc="04090003" w:tentative="1">
+      <w:start w:val="1"/>
+      <w:numFmt w:val="bullet"/>
+      <w:lvlText w:val="o"/>
+      <w:lvlJc w:val="left"/>
+      <w:pPr>
+        <w:ind w:left="3600" w:hanging="360"/>
+      </w:pPr>
+      <w:rPr>
+        <w:rFonts w:ascii="Courier New" w:hAnsi="Courier New" w:cs="Courier New" w:hint="default"/>
+      </w:rPr>
+    </w:lvl>
+    <w:lvl w:ilvl="5" w:tplc="04090005" w:tentative="1">
+      <w:start w:val="1"/>
+      <w:numFmt w:val="bullet"/>
+      <w:lvlText w:val=""/>
+      <w:lvlJc w:val="left"/>
+      <w:pPr>
+        <w:ind w:left="4320" w:hanging="360"/>
+      </w:pPr>
+      <w:rPr>
+        <w:rFonts w:ascii="Wingdings" w:hAnsi="Wingdings" w:hint="default"/>
+      </w:rPr>
+    </w:lvl>
+    <w:lvl w:ilvl="6" w:tplc="04090001" w:tentative="1">
+      <w:start w:val="1"/>
+      <w:numFmt w:val="bullet"/>
+      <w:lvlText w:val=""/>
+      <w:lvlJc w:val="left"/>
+      <w:pPr>
+        <w:ind w:left="5040" w:hanging="360"/>
+      </w:pPr>
+      <w:rPr>
+        <w:rFonts w:ascii="Symbol" w:hAnsi="Symbol" w:hint="default"/>
+      </w:rPr>
+    </w:lvl>
+    <w:lvl w:ilvl="7" w:tplc="04090003" w:tentative="1">
+      <w:start w:val="1"/>
+      <w:numFmt w:val="bullet"/>
+      <w:lvlText w:val="o"/>
+      <w:lvlJc w:val="left"/>
+      <w:pPr>
+        <w:ind w:left="5760" w:hanging="360"/>
+      </w:pPr>
+      <w:rPr>
+        <w:rFonts w:ascii="Courier New" w:hAnsi="Courier New" w:cs="Courier New" w:hint="default"/>
+      </w:rPr>
+    </w:lvl>
+    <w:lvl w:ilvl="8" w:tplc="04090005" w:tentative="1">
+      <w:start w:val="1"/>
+      <w:numFmt w:val="bullet"/>
+      <w:lvlText w:val=""/>
+      <w:lvlJc w:val="left"/>
+      <w:pPr>
+        <w:ind w:left="6480" w:hanging="360"/>
+      </w:pPr>
+      <w:rPr>
+        <w:rFonts w:ascii="Wingdings" w:hAnsi="Wingdings" w:hint="default"/>
+      </w:rPr>
+    </w:lvl>
+  </w:abstractNum>
+  <w:abstractNum w:abstractNumId="3" w15:restartNumberingAfterBreak="0">
     <w:nsid w:val="77124263"/>
     <w:multiLevelType w:val="hybridMultilevel"/>
     <w:tmpl w:val="6C06B564"/>
@@ -857,10 +1371,16 @@
     </w:lvl>
   </w:abstractNum>
   <w:num w:numId="1" w16cid:durableId="1190484964">
+    <w:abstractNumId w:val="3"/>
+  </w:num>
+  <w:num w:numId="2" w16cid:durableId="1841237727">
     <w:abstractNumId w:val="1"/>
   </w:num>
-  <w:num w:numId="2" w16cid:durableId="1841237727">
+  <w:num w:numId="3" w16cid:durableId="1353071396">
     <w:abstractNumId w:val="0"/>
+  </w:num>
+  <w:num w:numId="4" w16cid:durableId="772743105">
+    <w:abstractNumId w:val="2"/>
   </w:num>
 </w:numbering>
 </file>

</xml_diff>

<commit_message>
additional element cleanup, base documentation
</commit_message>
<xml_diff>
--- a/Docs/UsoUIElements.docx
+++ b/Docs/UsoUIElements.docx
@@ -4,50 +4,46 @@
   <w:body>
     <w:p>
       <w:r>
-        <w:t xml:space="preserve">All elements in the </w:t>
-      </w:r>
-      <w:proofErr w:type="spellStart"/>
-      <w:r>
-        <w:t>BaseElementsOverride</w:t>
-      </w:r>
-      <w:proofErr w:type="spellEnd"/>
-      <w:r>
-        <w:t xml:space="preserve"> folder inherit from their unity default of the same name without the Uso prefix</w:t>
+        <w:t>All elements in the Base</w:t>
+      </w:r>
+      <w:r>
+        <w:t xml:space="preserve"> </w:t>
+      </w:r>
+      <w:r>
+        <w:t>Elements</w:t>
+      </w:r>
+      <w:r>
+        <w:t xml:space="preserve"> </w:t>
+      </w:r>
+      <w:r>
+        <w:t>Override folder inherit from their unity default of the same name without the Uso prefix</w:t>
       </w:r>
     </w:p>
     <w:p>
       <w:r>
         <w:t xml:space="preserve">Elements in the </w:t>
       </w:r>
-      <w:proofErr w:type="spellStart"/>
-      <w:r>
-        <w:t>CustomElements</w:t>
-      </w:r>
-      <w:proofErr w:type="spellEnd"/>
-      <w:r>
-        <w:t xml:space="preserve"> folder inherit from the needed item to </w:t>
-      </w:r>
-      <w:proofErr w:type="spellStart"/>
-      <w:r>
-        <w:t>creae</w:t>
-      </w:r>
-      <w:proofErr w:type="spellEnd"/>
-      <w:r>
-        <w:t xml:space="preserve"> the element so </w:t>
-      </w:r>
-      <w:proofErr w:type="spellStart"/>
-      <w:r>
-        <w:t>ther</w:t>
-      </w:r>
-      <w:proofErr w:type="spellEnd"/>
+      <w:r>
+        <w:t>Custom Elements</w:t>
+      </w:r>
+      <w:r>
+        <w:t xml:space="preserve"> folder inherit from the needed item to crea</w:t>
+      </w:r>
+      <w:r>
+        <w:t>t</w:t>
+      </w:r>
+      <w:r>
+        <w:t>e the element so ther</w:t>
+      </w:r>
+      <w:r>
+        <w:t>e</w:t>
+      </w:r>
       <w:r>
         <w:t xml:space="preserve"> is a mix, even duplicate base types with different </w:t>
       </w:r>
-      <w:proofErr w:type="spellStart"/>
-      <w:r>
-        <w:t>implimentations</w:t>
-      </w:r>
-      <w:proofErr w:type="spellEnd"/>
+      <w:r>
+        <w:t>implementations</w:t>
+      </w:r>
     </w:p>
     <w:p>
       <w:r>
@@ -512,6 +508,10 @@
       <w:proofErr w:type="spellStart"/>
       <w:proofErr w:type="gramStart"/>
       <w:r>
+        <w:rPr>
+          <w:b/>
+          <w:bCs/>
+        </w:rPr>
         <w:t>GetParentLineItem</w:t>
       </w:r>
       <w:proofErr w:type="spellEnd"/>
@@ -854,10 +854,7 @@
       </w:r>
       <w:proofErr w:type="spellEnd"/>
       <w:r>
-        <w:t>”</w:t>
-      </w:r>
-      <w:r>
-        <w:t xml:space="preserve">, </w:t>
+        <w:t xml:space="preserve">”, </w:t>
       </w:r>
       <w:proofErr w:type="spellStart"/>
       <w:r>
@@ -876,22 +873,7 @@
       </w:r>
       <w:proofErr w:type="spellEnd"/>
       <w:r>
-        <w:t>(</w:t>
-      </w:r>
-      <w:r>
-        <w:t>“health”, ”Character Health”</w:t>
-      </w:r>
-      <w:r>
-        <w:t xml:space="preserve">, </w:t>
-      </w:r>
-      <w:r>
-        <w:t>“Health”</w:t>
-      </w:r>
-      <w:r>
-        <w:t>,</w:t>
-      </w:r>
-      <w:r>
-        <w:t xml:space="preserve"> </w:t>
+        <w:t xml:space="preserve">(“health”, ”Character Health”, “Health”, </w:t>
       </w:r>
       <w:proofErr w:type="spellStart"/>
       <w:r>
@@ -1988,6 +1970,7 @@
   <w:style w:type="character" w:default="1" w:styleId="DefaultParagraphFont">
     <w:name w:val="Default Paragraph Font"/>
     <w:uiPriority w:val="1"/>
+    <w:semiHidden/>
     <w:unhideWhenUsed/>
   </w:style>
   <w:style w:type="table" w:default="1" w:styleId="TableNormal">

</xml_diff>